<commit_message>
Updated Project Overview Doc
</commit_message>
<xml_diff>
--- a/ProjectOverview.docx
+++ b/ProjectOverview.docx
@@ -18,15 +18,22 @@
     </w:p>
     <w:p>
       <w:pPr>
-        <w:rPr>
-          <w:lang w:val="en-US"/>
-        </w:rPr>
-      </w:pPr>
-      <w:r>
-        <w:rPr>
-          <w:lang w:val="en-US"/>
-        </w:rPr>
-        <w:t>The Video Catalogue challenge is an ASP.NET Core 6 MVC single URL web application which allows users to upload and view MP4 videos. The application’s CSS is designed with bootstrap and allow users to view and upload using JavaScript. I have chunks to upload media files in both JavaScript and in web API.</w:t>
+        <w:pStyle w:val="Heading1"/>
+        <w:rPr>
+          <w:rFonts w:asciiTheme="minorHAnsi" w:eastAsiaTheme="minorHAnsi" w:hAnsiTheme="minorHAnsi" w:cstheme="minorBidi"/>
+          <w:color w:val="auto"/>
+          <w:sz w:val="22"/>
+          <w:szCs w:val="22"/>
+        </w:rPr>
+      </w:pPr>
+      <w:r>
+        <w:rPr>
+          <w:rFonts w:asciiTheme="minorHAnsi" w:eastAsiaTheme="minorHAnsi" w:hAnsiTheme="minorHAnsi" w:cstheme="minorBidi"/>
+          <w:color w:val="auto"/>
+          <w:sz w:val="22"/>
+          <w:szCs w:val="22"/>
+        </w:rPr>
+        <w:t>The Video Catalogue Challenge is an ASP.NET Core 6 MVC web application that allows users to upload and view MP4 videos. This single URL web application was created using Visual Studio 2022. The application's frontend utilizes Bootstrap for styling and JavaScript for handling file uploads and dynamic view loading. The application implements chunked file uploads for handling large media files both in JavaScript and in the web API.</w:t>
       </w:r>
     </w:p>
     <w:p>
@@ -183,10 +190,52 @@
         <w:t>:</w:t>
       </w:r>
       <w:r>
-        <w:t xml:space="preserve"> Main view that dynamically loads either the upload or catalogue view.</w:t>
-      </w:r>
-      <w:r>
-        <w:t xml:space="preserve"> Has contain all the JavaScript to upload and view videos.</w:t>
+        <w:t xml:space="preserve"> </w:t>
+      </w:r>
+      <w:r>
+        <w:t>The m</w:t>
+      </w:r>
+      <w:r>
+        <w:t>ain view that dynamically loads either the upload or catalogue view.</w:t>
+      </w:r>
+      <w:r>
+        <w:t xml:space="preserve"> </w:t>
+      </w:r>
+      <w:r>
+        <w:t>It</w:t>
+      </w:r>
+      <w:r>
+        <w:t xml:space="preserve"> contain</w:t>
+      </w:r>
+      <w:r>
+        <w:t>s</w:t>
+      </w:r>
+      <w:r>
+        <w:t xml:space="preserve"> all </w:t>
+      </w:r>
+      <w:r>
+        <w:t xml:space="preserve">the necessary </w:t>
+      </w:r>
+      <w:r>
+        <w:t xml:space="preserve">JavaScript </w:t>
+      </w:r>
+      <w:r>
+        <w:t>for</w:t>
+      </w:r>
+      <w:r>
+        <w:t xml:space="preserve"> upload</w:t>
+      </w:r>
+      <w:r>
+        <w:t>ing</w:t>
+      </w:r>
+      <w:r>
+        <w:t xml:space="preserve"> and view</w:t>
+      </w:r>
+      <w:r>
+        <w:t>ing</w:t>
+      </w:r>
+      <w:r>
+        <w:t xml:space="preserve"> videos.</w:t>
       </w:r>
     </w:p>
     <w:p>
@@ -242,9 +291,16 @@
         <w:t>:</w:t>
       </w:r>
       <w:r>
-        <w:t xml:space="preserve"> View for displaying the list of uploaded videos.</w:t>
+        <w:t xml:space="preserve"> View for displaying</w:t>
+      </w:r>
+      <w:r>
+        <w:t xml:space="preserve"> and play/pause videos from</w:t>
+      </w:r>
+      <w:r>
+        <w:t xml:space="preserve"> the list of uploaded videos.</w:t>
       </w:r>
     </w:p>
+    <w:p/>
     <w:p>
       <w:pPr>
         <w:pStyle w:val="ListParagraph"/>
@@ -405,7 +461,19 @@
       </w:r>
       <w:proofErr w:type="spellEnd"/>
       <w:r>
-        <w:t>: Handles the main views for the application. It uses partial View functionality to display and particular web page.</w:t>
+        <w:t xml:space="preserve">: Handles the main views for the application. It uses partial View functionality to </w:t>
+      </w:r>
+      <w:r>
+        <w:t xml:space="preserve">dynamically </w:t>
+      </w:r>
+      <w:r>
+        <w:t xml:space="preserve">display </w:t>
+      </w:r>
+      <w:r>
+        <w:t>specific</w:t>
+      </w:r>
+      <w:r>
+        <w:t xml:space="preserve"> web page.</w:t>
       </w:r>
     </w:p>
     <w:p>
@@ -434,10 +502,10 @@
           <w:b/>
           <w:bCs/>
         </w:rPr>
-        <w:t xml:space="preserve">: </w:t>
-      </w:r>
-      <w:r>
-        <w:t xml:space="preserve">Handles the file upload functionality via API. It has the logics for file upload which file size shouldn’t be greater than 200mbs, can’t upload the same file and files should be in MP4 format. </w:t>
+        <w:t>:</w:t>
+      </w:r>
+      <w:r>
+        <w:t xml:space="preserve"> Manages file upload functionality via API. It ensures file size does not exceed 200 MB, prevents uploading duplicate files, and restricts uploads to MP4 format only.</w:t>
       </w:r>
     </w:p>
     <w:p>
@@ -464,50 +532,37 @@
         <w:t xml:space="preserve">: </w:t>
       </w:r>
       <w:r>
-        <w:t>Contains static files such as CSS, JavaScript, bootstrap and media files (files got stored into the media folder after upload)</w:t>
-      </w:r>
-      <w:r>
-        <w:rPr>
-          <w:b/>
-          <w:bCs/>
-        </w:rPr>
-        <w:t xml:space="preserve"> </w:t>
+        <w:t>Contains static files such as CSS, JavaScript, bootstrap and media files</w:t>
+      </w:r>
+      <w:r>
+        <w:t xml:space="preserve">. </w:t>
+      </w:r>
+      <w:r>
+        <w:t>Uploaded media files are stored in the media folder.</w:t>
       </w:r>
     </w:p>
     <w:p>
-      <w:pPr>
-        <w:rPr>
+      <w:r>
+        <w:rPr>
+          <w:b/>
+          <w:bCs/>
           <w:lang w:val="en-US"/>
         </w:rPr>
-      </w:pPr>
-    </w:p>
-    <w:p>
-      <w:pPr>
-        <w:rPr>
+        <w:t>Media</w:t>
+      </w:r>
+      <w:r>
+        <w:rPr>
+          <w:b/>
+          <w:bCs/>
           <w:lang w:val="en-US"/>
         </w:rPr>
-      </w:pPr>
-      <w:r>
-        <w:rPr>
-          <w:b/>
-          <w:bCs/>
-          <w:lang w:val="en-US"/>
-        </w:rPr>
-        <w:t>Media</w:t>
-      </w:r>
-      <w:r>
-        <w:rPr>
-          <w:b/>
-          <w:bCs/>
-          <w:lang w:val="en-US"/>
-        </w:rPr>
         <w:t xml:space="preserve">: </w:t>
       </w:r>
       <w:r>
-        <w:rPr>
-          <w:lang w:val="en-US"/>
-        </w:rPr>
-        <w:t xml:space="preserve">All the media files have been downloaded from </w:t>
+        <w:t>All media files used for testing and demonstration purposes have been downloaded from</w:t>
+      </w:r>
+      <w:r>
+        <w:t xml:space="preserve"> </w:t>
       </w:r>
       <w:hyperlink r:id="rId5" w:history="1">
         <w:r>
@@ -525,16 +580,28 @@
         <w:t xml:space="preserve"> . </w:t>
       </w:r>
       <w:r>
+        <w:t>These can be found in the Video folder.</w:t>
+      </w:r>
+    </w:p>
+    <w:p>
+      <w:pPr>
         <w:rPr>
           <w:lang w:val="en-US"/>
         </w:rPr>
-        <w:t>Y</w:t>
-      </w:r>
-      <w:r>
-        <w:rPr>
-          <w:lang w:val="en-US"/>
-        </w:rPr>
-        <w:t>ou can see them in Video Folder</w:t>
+      </w:pPr>
+      <w:r>
+        <w:t xml:space="preserve">Clone the Repository: </w:t>
+      </w:r>
+      <w:hyperlink r:id="rId6" w:history="1">
+        <w:r>
+          <w:rPr>
+            <w:rStyle w:val="Hyperlink"/>
+          </w:rPr>
+          <w:t>https://github.com/damanjitgill/Video_Catalogue_Challenge.git</w:t>
+        </w:r>
+      </w:hyperlink>
+      <w:r>
+        <w:t xml:space="preserve"> </w:t>
       </w:r>
     </w:p>
     <w:sectPr>
@@ -1502,6 +1569,7 @@
   <w:style w:type="character" w:default="1" w:styleId="DefaultParagraphFont">
     <w:name w:val="Default Paragraph Font"/>
     <w:uiPriority w:val="1"/>
+    <w:semiHidden/>
     <w:unhideWhenUsed/>
   </w:style>
   <w:style w:type="table" w:default="1" w:styleId="TableNormal">

</xml_diff>